<commit_message>
end of class 10/20/2018
should have everything except Marina's final PD to CSV script
</commit_message>
<xml_diff>
--- a/outline.docx
+++ b/outline.docx
@@ -22,8 +22,14 @@
           <w:ilvl w:val="0"/>
           <w:numId w:val="3"/>
         </w:numPr>
-      </w:pPr>
-      <w:r>
+        <w:rPr>
+          <w:highlight w:val="green"/>
+        </w:rPr>
+      </w:pPr>
+      <w:r>
+        <w:rPr>
+          <w:highlight w:val="green"/>
+        </w:rPr>
         <w:t xml:space="preserve">Git repository – Erik  </w:t>
       </w:r>
     </w:p>
@@ -42,7 +48,13 @@
         </w:numPr>
       </w:pPr>
       <w:r>
-        <w:t xml:space="preserve">Collect data – send to Erik </w:t>
+        <w:rPr>
+          <w:highlight w:val="green"/>
+        </w:rPr>
+        <w:t>Collect data – send to Erik</w:t>
+      </w:r>
+      <w:r>
+        <w:t xml:space="preserve"> </w:t>
       </w:r>
     </w:p>
     <w:p>
@@ -57,8 +69,14 @@
           <w:ilvl w:val="0"/>
           <w:numId w:val="3"/>
         </w:numPr>
-      </w:pPr>
-      <w:r>
+        <w:rPr>
+          <w:highlight w:val="green"/>
+        </w:rPr>
+      </w:pPr>
+      <w:r>
+        <w:rPr>
+          <w:highlight w:val="green"/>
+        </w:rPr>
         <w:t>Create database (MongoDB) – Erik</w:t>
       </w:r>
     </w:p>
@@ -69,62 +87,89 @@
           <w:ilvl w:val="1"/>
           <w:numId w:val="3"/>
         </w:numPr>
-      </w:pPr>
-      <w:r>
+        <w:rPr>
+          <w:highlight w:val="green"/>
+        </w:rPr>
+      </w:pPr>
+      <w:r>
+        <w:rPr>
+          <w:highlight w:val="green"/>
+        </w:rPr>
         <w:t>Collection 1 = raw</w:t>
       </w:r>
     </w:p>
     <w:p>
       <w:pPr>
         <w:pStyle w:val="NoSpacing"/>
+      </w:pPr>
+    </w:p>
+    <w:p>
+      <w:pPr>
+        <w:pStyle w:val="NoSpacing"/>
+        <w:numPr>
+          <w:ilvl w:val="0"/>
+          <w:numId w:val="3"/>
+        </w:numPr>
+        <w:rPr>
+          <w:highlight w:val="green"/>
+        </w:rPr>
+      </w:pPr>
+      <w:r>
+        <w:rPr>
+          <w:highlight w:val="green"/>
+        </w:rPr>
+        <w:t xml:space="preserve">Create logic script for initial data analysis (python) – Marina   </w:t>
+      </w:r>
+    </w:p>
+    <w:p>
+      <w:pPr>
+        <w:pStyle w:val="NoSpacing"/>
+        <w:ind w:left="720"/>
+      </w:pPr>
+    </w:p>
+    <w:p>
+      <w:pPr>
+        <w:pStyle w:val="NoSpacing"/>
+        <w:numPr>
+          <w:ilvl w:val="0"/>
+          <w:numId w:val="3"/>
+        </w:numPr>
+      </w:pPr>
+      <w:r>
+        <w:t xml:space="preserve">Main Visualization Page (index): Map of processed data </w:t>
+      </w:r>
+    </w:p>
+    <w:p>
+      <w:pPr>
+        <w:pStyle w:val="NoSpacing"/>
         <w:numPr>
           <w:ilvl w:val="1"/>
           <w:numId w:val="3"/>
         </w:numPr>
       </w:pPr>
       <w:r>
-        <w:t>Collection 2 = processed</w:t>
-      </w:r>
-    </w:p>
-    <w:p>
-      <w:pPr>
-        <w:pStyle w:val="NoSpacing"/>
-      </w:pPr>
-    </w:p>
-    <w:p>
-      <w:pPr>
-        <w:pStyle w:val="NoSpacing"/>
-        <w:numPr>
-          <w:ilvl w:val="0"/>
-          <w:numId w:val="3"/>
-        </w:numPr>
-      </w:pPr>
-      <w:r>
-        <w:t xml:space="preserve">Create logic script for initial data analysis (python) – Marina   </w:t>
-      </w:r>
-    </w:p>
-    <w:p>
-      <w:pPr>
-        <w:pStyle w:val="NoSpacing"/>
-        <w:ind w:left="720"/>
-      </w:pPr>
-    </w:p>
-    <w:p>
-      <w:pPr>
-        <w:pStyle w:val="NoSpacing"/>
-        <w:numPr>
-          <w:ilvl w:val="0"/>
-          <w:numId w:val="3"/>
-        </w:numPr>
-      </w:pPr>
-      <w:r>
-        <w:t xml:space="preserve">Main </w:t>
-      </w:r>
-      <w:r>
-        <w:t>Visualization</w:t>
-      </w:r>
-      <w:r>
-        <w:t xml:space="preserve"> Page (index): Map of processed data </w:t>
+        <w:t>Main page is index page with map</w:t>
+      </w:r>
+      <w:r>
+        <w:t xml:space="preserve"> with leaflet – Daniel</w:t>
+      </w:r>
+    </w:p>
+    <w:p>
+      <w:pPr>
+        <w:pStyle w:val="NoSpacing"/>
+        <w:numPr>
+          <w:ilvl w:val="2"/>
+          <w:numId w:val="3"/>
+        </w:numPr>
+      </w:pPr>
+      <w:r>
+        <w:t xml:space="preserve">Find a new JS </w:t>
+      </w:r>
+      <w:r>
+        <w:t>library</w:t>
+      </w:r>
+      <w:r>
+        <w:t xml:space="preserve"> </w:t>
       </w:r>
     </w:p>
     <w:p>
@@ -134,12 +179,43 @@
           <w:ilvl w:val="1"/>
           <w:numId w:val="3"/>
         </w:numPr>
-      </w:pPr>
-      <w:r>
-        <w:t>Main page is index page with map</w:t>
-      </w:r>
-      <w:r>
-        <w:t xml:space="preserve"> with leaflet – Daniel</w:t>
+        <w:rPr>
+          <w:highlight w:val="green"/>
+        </w:rPr>
+      </w:pPr>
+      <w:r>
+        <w:rPr>
+          <w:highlight w:val="green"/>
+        </w:rPr>
+        <w:t xml:space="preserve">Create API with Flask - Naazneen  </w:t>
+      </w:r>
+    </w:p>
+    <w:p>
+      <w:pPr>
+        <w:pStyle w:val="NoSpacing"/>
+        <w:numPr>
+          <w:ilvl w:val="1"/>
+          <w:numId w:val="3"/>
+        </w:numPr>
+      </w:pPr>
+      <w:proofErr w:type="spellStart"/>
+      <w:r>
+        <w:t>Plotly</w:t>
+      </w:r>
+      <w:proofErr w:type="spellEnd"/>
+      <w:r>
+        <w:t xml:space="preserve"> dashboard</w:t>
+      </w:r>
+      <w:r>
+        <w:t xml:space="preserve"> page with data </w:t>
+      </w:r>
+      <w:proofErr w:type="gramStart"/>
+      <w:r>
+        <w:t>visualizations  -</w:t>
+      </w:r>
+      <w:proofErr w:type="gramEnd"/>
+      <w:r>
+        <w:t xml:space="preserve"> Daniel </w:t>
       </w:r>
     </w:p>
     <w:p>
@@ -151,13 +227,43 @@
         </w:numPr>
       </w:pPr>
       <w:r>
-        <w:t xml:space="preserve">Find a new JS </w:t>
-      </w:r>
-      <w:r>
-        <w:t>library</w:t>
-      </w:r>
-      <w:r>
-        <w:t xml:space="preserve"> </w:t>
+        <w:t xml:space="preserve">Add a filter </w:t>
+      </w:r>
+    </w:p>
+    <w:p>
+      <w:pPr>
+        <w:pStyle w:val="NoSpacing"/>
+        <w:numPr>
+          <w:ilvl w:val="3"/>
+          <w:numId w:val="3"/>
+        </w:numPr>
+      </w:pPr>
+      <w:r>
+        <w:t xml:space="preserve">Zip code zoom to events </w:t>
+      </w:r>
+    </w:p>
+    <w:p>
+      <w:pPr>
+        <w:pStyle w:val="NoSpacing"/>
+        <w:numPr>
+          <w:ilvl w:val="3"/>
+          <w:numId w:val="3"/>
+        </w:numPr>
+      </w:pPr>
+      <w:r>
+        <w:t>Data collector</w:t>
+      </w:r>
+    </w:p>
+    <w:p>
+      <w:pPr>
+        <w:pStyle w:val="NoSpacing"/>
+        <w:numPr>
+          <w:ilvl w:val="3"/>
+          <w:numId w:val="3"/>
+        </w:numPr>
+      </w:pPr>
+      <w:r>
+        <w:t>Textbox with number of events</w:t>
       </w:r>
     </w:p>
     <w:p>
@@ -167,12 +273,21 @@
           <w:ilvl w:val="1"/>
           <w:numId w:val="3"/>
         </w:numPr>
-      </w:pPr>
-      <w:r>
-        <w:t xml:space="preserve">Create API with Flask - </w:t>
-      </w:r>
-      <w:r>
-        <w:t xml:space="preserve">Naazneen  </w:t>
+        <w:rPr>
+          <w:highlight w:val="green"/>
+        </w:rPr>
+      </w:pPr>
+      <w:r>
+        <w:rPr>
+          <w:highlight w:val="green"/>
+        </w:rPr>
+        <w:t>Data page – output from processed database</w:t>
+      </w:r>
+      <w:r>
+        <w:rPr>
+          <w:highlight w:val="green"/>
+        </w:rPr>
+        <w:t xml:space="preserve"> – Daniel </w:t>
       </w:r>
     </w:p>
     <w:p>
@@ -183,24 +298,14 @@
           <w:numId w:val="3"/>
         </w:numPr>
       </w:pPr>
-      <w:proofErr w:type="spellStart"/>
-      <w:r>
-        <w:t>Plotly</w:t>
-      </w:r>
-      <w:proofErr w:type="spellEnd"/>
-      <w:r>
-        <w:t xml:space="preserve"> dashboard</w:t>
-      </w:r>
-      <w:r>
-        <w:t xml:space="preserve"> page with data </w:t>
-      </w:r>
-      <w:proofErr w:type="gramStart"/>
-      <w:r>
-        <w:t>visualizations  -</w:t>
-      </w:r>
-      <w:proofErr w:type="gramEnd"/>
-      <w:r>
-        <w:t xml:space="preserve"> Daniel </w:t>
+      <w:r>
+        <w:t>Explore other</w:t>
+      </w:r>
+      <w:r>
+        <w:t xml:space="preserve"> visualizations TBD</w:t>
+      </w:r>
+      <w:r>
+        <w:t xml:space="preserve"> – Naazneen  </w:t>
       </w:r>
     </w:p>
     <w:p>
@@ -212,76 +317,7 @@
         </w:numPr>
       </w:pPr>
       <w:r>
-        <w:t xml:space="preserve">Add a filter </w:t>
-      </w:r>
-    </w:p>
-    <w:p>
-      <w:pPr>
-        <w:pStyle w:val="NoSpacing"/>
-        <w:numPr>
-          <w:ilvl w:val="3"/>
-          <w:numId w:val="3"/>
-        </w:numPr>
-      </w:pPr>
-      <w:r>
-        <w:t xml:space="preserve">Zip code zoom to events </w:t>
-      </w:r>
-    </w:p>
-    <w:p>
-      <w:pPr>
-        <w:pStyle w:val="NoSpacing"/>
-        <w:numPr>
-          <w:ilvl w:val="3"/>
-          <w:numId w:val="3"/>
-        </w:numPr>
-      </w:pPr>
-      <w:r>
-        <w:t>Data collector</w:t>
-      </w:r>
-    </w:p>
-    <w:p>
-      <w:pPr>
-        <w:pStyle w:val="NoSpacing"/>
-        <w:numPr>
-          <w:ilvl w:val="3"/>
-          <w:numId w:val="3"/>
-        </w:numPr>
-      </w:pPr>
-      <w:r>
-        <w:t>Textbox with number of events</w:t>
-      </w:r>
-    </w:p>
-    <w:p>
-      <w:pPr>
-        <w:pStyle w:val="NoSpacing"/>
-        <w:numPr>
-          <w:ilvl w:val="1"/>
-          <w:numId w:val="3"/>
-        </w:numPr>
-      </w:pPr>
-      <w:r>
-        <w:t>Data page – output from processed database</w:t>
-      </w:r>
-      <w:r>
-        <w:t xml:space="preserve"> – Daniel </w:t>
-      </w:r>
-    </w:p>
-    <w:p>
-      <w:pPr>
-        <w:pStyle w:val="NoSpacing"/>
-        <w:numPr>
-          <w:ilvl w:val="1"/>
-          <w:numId w:val="3"/>
-        </w:numPr>
-      </w:pPr>
-      <w:r>
-        <w:t>Explore other</w:t>
-      </w:r>
-      <w:r>
-        <w:t xml:space="preserve"> visualizations TBD</w:t>
-      </w:r>
-      <w:r>
-        <w:t xml:space="preserve"> – Naazneen  </w:t>
+        <w:t xml:space="preserve">Traffic </w:t>
       </w:r>
     </w:p>
     <w:p>
@@ -293,7 +329,7 @@
         </w:numPr>
       </w:pPr>
       <w:r>
-        <w:t xml:space="preserve">Traffic </w:t>
+        <w:t>Road conditions</w:t>
       </w:r>
     </w:p>
     <w:p>
@@ -305,30 +341,8 @@
         </w:numPr>
       </w:pPr>
       <w:r>
-        <w:t>Road conditions</w:t>
-      </w:r>
-    </w:p>
-    <w:p>
-      <w:pPr>
-        <w:pStyle w:val="NoSpacing"/>
-        <w:numPr>
-          <w:ilvl w:val="2"/>
-          <w:numId w:val="3"/>
-        </w:numPr>
-      </w:pPr>
-      <w:r>
         <w:t xml:space="preserve">Demographics </w:t>
       </w:r>
-    </w:p>
-    <w:p>
-      <w:pPr>
-        <w:pStyle w:val="NoSpacing"/>
-      </w:pPr>
-    </w:p>
-    <w:p>
-      <w:pPr>
-        <w:pStyle w:val="NoSpacing"/>
-      </w:pPr>
     </w:p>
     <w:p>
       <w:pPr>
@@ -336,6 +350,16 @@
       </w:pPr>
       <w:bookmarkStart w:id="0" w:name="_GoBack"/>
       <w:bookmarkEnd w:id="0"/>
+    </w:p>
+    <w:p>
+      <w:pPr>
+        <w:pStyle w:val="NoSpacing"/>
+      </w:pPr>
+    </w:p>
+    <w:p>
+      <w:pPr>
+        <w:pStyle w:val="NoSpacing"/>
+      </w:pPr>
     </w:p>
     <w:sectPr>
       <w:pgSz w:w="12240" w:h="15840"/>

</xml_diff>